<commit_message>
Added useful_R help file
</commit_message>
<xml_diff>
--- a/practicals/DNA_alignment_practical.docx
+++ b/practicals/DNA_alignment_practical.docx
@@ -1,6 +1,6 @@
 
 <file path=word/document.xml><?xml version="1.0" encoding="utf-8"?>
-<w:document xmlns:wpc="http://schemas.microsoft.com/office/word/2010/wordprocessingCanvas" xmlns:mo="http://schemas.microsoft.com/office/mac/office/2008/main" xmlns:mc="http://schemas.openxmlformats.org/markup-compatibility/2006" xmlns:mv="urn:schemas-microsoft-com:mac:vml" xmlns:o="urn:schemas-microsoft-com:office:office" xmlns:r="http://schemas.openxmlformats.org/officeDocument/2006/relationships" xmlns:m="http://schemas.openxmlformats.org/officeDocument/2006/math" xmlns:v="urn:schemas-microsoft-com:vml" xmlns:wp14="http://schemas.microsoft.com/office/word/2010/wordprocessingDrawing" xmlns:wp="http://schemas.openxmlformats.org/drawingml/2006/wordprocessingDrawing" xmlns:w10="urn:schemas-microsoft-com:office:word" xmlns:w="http://schemas.openxmlformats.org/wordprocessingml/2006/main" xmlns:w14="http://schemas.microsoft.com/office/word/2010/wordml" xmlns:wpg="http://schemas.microsoft.com/office/word/2010/wordprocessingGroup" xmlns:wpi="http://schemas.microsoft.com/office/word/2010/wordprocessingInk" xmlns:wne="http://schemas.microsoft.com/office/word/2006/wordml" xmlns:wps="http://schemas.microsoft.com/office/word/2010/wordprocessingShape" mc:Ignorable="w14 wp14">
+<w:document xmlns:mo="http://schemas.microsoft.com/office/mac/office/2008/main" xmlns:ve="http://schemas.openxmlformats.org/markup-compatibility/2006" xmlns:mv="urn:schemas-microsoft-com:mac:vml" xmlns:o="urn:schemas-microsoft-com:office:office" xmlns:r="http://schemas.openxmlformats.org/officeDocument/2006/relationships" xmlns:m="http://schemas.openxmlformats.org/officeDocument/2006/math" xmlns:v="urn:schemas-microsoft-com:vml" xmlns:wp="http://schemas.openxmlformats.org/drawingml/2006/wordprocessingDrawing" xmlns:w10="urn:schemas-microsoft-com:office:word" xmlns:w="http://schemas.openxmlformats.org/wordprocessingml/2006/main" xmlns:wne="http://schemas.microsoft.com/office/word/2006/wordml">
   <w:body>
     <w:p>
       <w:pPr>
@@ -43,7 +43,7 @@
         <w:tblStyle w:val="TableGrid"/>
         <w:tblpPr w:leftFromText="180" w:rightFromText="180" w:vertAnchor="page" w:horzAnchor="page" w:tblpX="1909" w:tblpY="2521"/>
         <w:tblW w:w="8856" w:type="dxa"/>
-        <w:tblLook w:val="04A0" w:firstRow="1" w:lastRow="0" w:firstColumn="1" w:lastColumn="0" w:noHBand="0" w:noVBand="1"/>
+        <w:tblLook w:val="04A0"/>
       </w:tblPr>
       <w:tblGrid>
         <w:gridCol w:w="1771"/>
@@ -415,7 +415,7 @@
         <w:tblStyle w:val="TableGrid"/>
         <w:tblW w:w="0" w:type="auto"/>
         <w:tblLayout w:type="fixed"/>
-        <w:tblLook w:val="04A0" w:firstRow="1" w:lastRow="0" w:firstColumn="1" w:lastColumn="0" w:noHBand="0" w:noVBand="1"/>
+        <w:tblLook w:val="04A0"/>
       </w:tblPr>
       <w:tblGrid>
         <w:gridCol w:w="720"/>
@@ -446,37 +446,61 @@
           <w:tcPr>
             <w:tcW w:w="720" w:type="dxa"/>
           </w:tcPr>
-          <w:p/>
-        </w:tc>
-        <w:tc>
-          <w:tcPr>
-            <w:tcW w:w="720" w:type="dxa"/>
-          </w:tcPr>
-          <w:p/>
-        </w:tc>
-        <w:tc>
-          <w:tcPr>
-            <w:tcW w:w="720" w:type="dxa"/>
-          </w:tcPr>
-          <w:p/>
-        </w:tc>
-        <w:tc>
-          <w:tcPr>
-            <w:tcW w:w="720" w:type="dxa"/>
-          </w:tcPr>
-          <w:p/>
-        </w:tc>
-        <w:tc>
-          <w:tcPr>
-            <w:tcW w:w="720" w:type="dxa"/>
-          </w:tcPr>
-          <w:p/>
-        </w:tc>
-        <w:tc>
-          <w:tcPr>
-            <w:tcW w:w="720" w:type="dxa"/>
-          </w:tcPr>
-          <w:p/>
+          <w:p>
+            <w:r>
+              <w:t>A</w:t>
+            </w:r>
+          </w:p>
+        </w:tc>
+        <w:tc>
+          <w:tcPr>
+            <w:tcW w:w="720" w:type="dxa"/>
+          </w:tcPr>
+          <w:p>
+            <w:r>
+              <w:t>T</w:t>
+            </w:r>
+          </w:p>
+        </w:tc>
+        <w:tc>
+          <w:tcPr>
+            <w:tcW w:w="720" w:type="dxa"/>
+          </w:tcPr>
+          <w:p>
+            <w:r>
+              <w:t>G</w:t>
+            </w:r>
+          </w:p>
+        </w:tc>
+        <w:tc>
+          <w:tcPr>
+            <w:tcW w:w="720" w:type="dxa"/>
+          </w:tcPr>
+          <w:p>
+            <w:r>
+              <w:t>C</w:t>
+            </w:r>
+          </w:p>
+        </w:tc>
+        <w:tc>
+          <w:tcPr>
+            <w:tcW w:w="720" w:type="dxa"/>
+          </w:tcPr>
+          <w:p>
+            <w:r>
+              <w:t>G</w:t>
+            </w:r>
+          </w:p>
+        </w:tc>
+        <w:tc>
+          <w:tcPr>
+            <w:tcW w:w="720" w:type="dxa"/>
+          </w:tcPr>
+          <w:p>
+            <w:r>
+              <w:t>T</w:t>
+            </w:r>
+          </w:p>
         </w:tc>
       </w:tr>
       <w:tr>
@@ -497,43 +521,87 @@
           <w:tcPr>
             <w:tcW w:w="720" w:type="dxa"/>
           </w:tcPr>
-          <w:p/>
-        </w:tc>
-        <w:tc>
-          <w:tcPr>
-            <w:tcW w:w="720" w:type="dxa"/>
-          </w:tcPr>
-          <w:p/>
-        </w:tc>
-        <w:tc>
-          <w:tcPr>
-            <w:tcW w:w="720" w:type="dxa"/>
-          </w:tcPr>
-          <w:p/>
-        </w:tc>
-        <w:tc>
-          <w:tcPr>
-            <w:tcW w:w="720" w:type="dxa"/>
-          </w:tcPr>
-          <w:p/>
-        </w:tc>
-        <w:tc>
-          <w:tcPr>
-            <w:tcW w:w="720" w:type="dxa"/>
-          </w:tcPr>
-          <w:p/>
-        </w:tc>
-        <w:tc>
-          <w:tcPr>
-            <w:tcW w:w="720" w:type="dxa"/>
-          </w:tcPr>
-          <w:p/>
-        </w:tc>
-        <w:tc>
-          <w:tcPr>
-            <w:tcW w:w="720" w:type="dxa"/>
-          </w:tcPr>
-          <w:p/>
+          <w:p>
+            <w:r>
+              <w:t>0</w:t>
+            </w:r>
+          </w:p>
+        </w:tc>
+        <w:tc>
+          <w:tcPr>
+            <w:tcW w:w="720" w:type="dxa"/>
+          </w:tcPr>
+          <w:p>
+            <w:pPr>
+              <w:rPr>
+                <w:color w:val="FF0000"/>
+              </w:rPr>
+            </w:pPr>
+            <w:r>
+              <w:rPr>
+                <w:color w:val="FF0000"/>
+              </w:rPr>
+              <w:t>-1</w:t>
+            </w:r>
+          </w:p>
+        </w:tc>
+        <w:tc>
+          <w:tcPr>
+            <w:tcW w:w="720" w:type="dxa"/>
+          </w:tcPr>
+          <w:p>
+            <w:pPr>
+              <w:rPr>
+                <w:color w:val="FF0000"/>
+              </w:rPr>
+            </w:pPr>
+            <w:r>
+              <w:rPr>
+                <w:color w:val="FF0000"/>
+              </w:rPr>
+              <w:t>-2</w:t>
+            </w:r>
+          </w:p>
+        </w:tc>
+        <w:tc>
+          <w:tcPr>
+            <w:tcW w:w="720" w:type="dxa"/>
+          </w:tcPr>
+          <w:p>
+            <w:r>
+              <w:t>-3</w:t>
+            </w:r>
+          </w:p>
+        </w:tc>
+        <w:tc>
+          <w:tcPr>
+            <w:tcW w:w="720" w:type="dxa"/>
+          </w:tcPr>
+          <w:p>
+            <w:r>
+              <w:t>-4</w:t>
+            </w:r>
+          </w:p>
+        </w:tc>
+        <w:tc>
+          <w:tcPr>
+            <w:tcW w:w="720" w:type="dxa"/>
+          </w:tcPr>
+          <w:p>
+            <w:r>
+              <w:t>-5</w:t>
+            </w:r>
+          </w:p>
+        </w:tc>
+        <w:tc>
+          <w:tcPr>
+            <w:tcW w:w="720" w:type="dxa"/>
+          </w:tcPr>
+          <w:p>
+            <w:r>
+              <w:t>-6</w:t>
+            </w:r>
+          </w:p>
         </w:tc>
       </w:tr>
       <w:tr>
@@ -544,49 +612,92 @@
           <w:tcPr>
             <w:tcW w:w="720" w:type="dxa"/>
           </w:tcPr>
-          <w:p/>
-        </w:tc>
-        <w:tc>
-          <w:tcPr>
-            <w:tcW w:w="720" w:type="dxa"/>
-          </w:tcPr>
-          <w:p/>
-        </w:tc>
-        <w:tc>
-          <w:tcPr>
-            <w:tcW w:w="720" w:type="dxa"/>
-          </w:tcPr>
-          <w:p/>
-        </w:tc>
-        <w:tc>
-          <w:tcPr>
-            <w:tcW w:w="720" w:type="dxa"/>
-          </w:tcPr>
-          <w:p/>
-        </w:tc>
-        <w:tc>
-          <w:tcPr>
-            <w:tcW w:w="720" w:type="dxa"/>
-          </w:tcPr>
-          <w:p/>
-        </w:tc>
-        <w:tc>
-          <w:tcPr>
-            <w:tcW w:w="720" w:type="dxa"/>
-          </w:tcPr>
-          <w:p/>
-        </w:tc>
-        <w:tc>
-          <w:tcPr>
-            <w:tcW w:w="720" w:type="dxa"/>
-          </w:tcPr>
-          <w:p/>
-        </w:tc>
-        <w:tc>
-          <w:tcPr>
-            <w:tcW w:w="720" w:type="dxa"/>
-          </w:tcPr>
-          <w:p/>
+          <w:p>
+            <w:r>
+              <w:t>G</w:t>
+            </w:r>
+          </w:p>
+        </w:tc>
+        <w:tc>
+          <w:tcPr>
+            <w:tcW w:w="720" w:type="dxa"/>
+          </w:tcPr>
+          <w:p>
+            <w:r>
+              <w:t>-1</w:t>
+            </w:r>
+          </w:p>
+        </w:tc>
+        <w:tc>
+          <w:tcPr>
+            <w:tcW w:w="720" w:type="dxa"/>
+          </w:tcPr>
+          <w:p>
+            <w:r>
+              <w:t>-1</w:t>
+            </w:r>
+          </w:p>
+        </w:tc>
+        <w:tc>
+          <w:tcPr>
+            <w:tcW w:w="720" w:type="dxa"/>
+          </w:tcPr>
+          <w:p>
+            <w:r>
+              <w:t>-2</w:t>
+            </w:r>
+          </w:p>
+        </w:tc>
+        <w:tc>
+          <w:tcPr>
+            <w:tcW w:w="720" w:type="dxa"/>
+          </w:tcPr>
+          <w:p>
+            <w:r>
+              <w:t>-</w:t>
+            </w:r>
+            <w:r>
+              <w:rPr>
+                <w:color w:val="FF0000"/>
+              </w:rPr>
+              <w:t>1</w:t>
+            </w:r>
+          </w:p>
+        </w:tc>
+        <w:tc>
+          <w:tcPr>
+            <w:tcW w:w="720" w:type="dxa"/>
+          </w:tcPr>
+          <w:p>
+            <w:pPr>
+              <w:rPr>
+                <w:color w:val="FF0000"/>
+              </w:rPr>
+            </w:pPr>
+            <w:r>
+              <w:t>-2</w:t>
+            </w:r>
+          </w:p>
+        </w:tc>
+        <w:tc>
+          <w:tcPr>
+            <w:tcW w:w="720" w:type="dxa"/>
+          </w:tcPr>
+          <w:p>
+            <w:r>
+              <w:t>-3</w:t>
+            </w:r>
+          </w:p>
+        </w:tc>
+        <w:tc>
+          <w:tcPr>
+            <w:tcW w:w="720" w:type="dxa"/>
+          </w:tcPr>
+          <w:p>
+            <w:r>
+              <w:t>-4</w:t>
+            </w:r>
+          </w:p>
         </w:tc>
       </w:tr>
       <w:tr>
@@ -597,49 +708,89 @@
           <w:tcPr>
             <w:tcW w:w="720" w:type="dxa"/>
           </w:tcPr>
-          <w:p/>
-        </w:tc>
-        <w:tc>
-          <w:tcPr>
-            <w:tcW w:w="720" w:type="dxa"/>
-          </w:tcPr>
-          <w:p/>
-        </w:tc>
-        <w:tc>
-          <w:tcPr>
-            <w:tcW w:w="720" w:type="dxa"/>
-          </w:tcPr>
-          <w:p/>
-        </w:tc>
-        <w:tc>
-          <w:tcPr>
-            <w:tcW w:w="720" w:type="dxa"/>
-          </w:tcPr>
-          <w:p/>
-        </w:tc>
-        <w:tc>
-          <w:tcPr>
-            <w:tcW w:w="720" w:type="dxa"/>
-          </w:tcPr>
-          <w:p/>
-        </w:tc>
-        <w:tc>
-          <w:tcPr>
-            <w:tcW w:w="720" w:type="dxa"/>
-          </w:tcPr>
-          <w:p/>
-        </w:tc>
-        <w:tc>
-          <w:tcPr>
-            <w:tcW w:w="720" w:type="dxa"/>
-          </w:tcPr>
-          <w:p/>
-        </w:tc>
-        <w:tc>
-          <w:tcPr>
-            <w:tcW w:w="720" w:type="dxa"/>
-          </w:tcPr>
-          <w:p/>
+          <w:p>
+            <w:r>
+              <w:t>C</w:t>
+            </w:r>
+          </w:p>
+        </w:tc>
+        <w:tc>
+          <w:tcPr>
+            <w:tcW w:w="720" w:type="dxa"/>
+          </w:tcPr>
+          <w:p>
+            <w:r>
+              <w:t>-2</w:t>
+            </w:r>
+          </w:p>
+        </w:tc>
+        <w:tc>
+          <w:tcPr>
+            <w:tcW w:w="720" w:type="dxa"/>
+          </w:tcPr>
+          <w:p>
+            <w:r>
+              <w:t>-2</w:t>
+            </w:r>
+          </w:p>
+        </w:tc>
+        <w:tc>
+          <w:tcPr>
+            <w:tcW w:w="720" w:type="dxa"/>
+          </w:tcPr>
+          <w:p>
+            <w:r>
+              <w:t>-2</w:t>
+            </w:r>
+          </w:p>
+        </w:tc>
+        <w:tc>
+          <w:tcPr>
+            <w:tcW w:w="720" w:type="dxa"/>
+          </w:tcPr>
+          <w:p>
+            <w:r>
+              <w:t>-2</w:t>
+            </w:r>
+          </w:p>
+        </w:tc>
+        <w:tc>
+          <w:tcPr>
+            <w:tcW w:w="720" w:type="dxa"/>
+          </w:tcPr>
+          <w:p>
+            <w:pPr>
+              <w:rPr>
+                <w:color w:val="FF0000"/>
+              </w:rPr>
+            </w:pPr>
+            <w:r>
+              <w:rPr>
+                <w:color w:val="FF0000"/>
+              </w:rPr>
+              <w:t>0</w:t>
+            </w:r>
+          </w:p>
+        </w:tc>
+        <w:tc>
+          <w:tcPr>
+            <w:tcW w:w="720" w:type="dxa"/>
+          </w:tcPr>
+          <w:p>
+            <w:r>
+              <w:t>-1</w:t>
+            </w:r>
+          </w:p>
+        </w:tc>
+        <w:tc>
+          <w:tcPr>
+            <w:tcW w:w="720" w:type="dxa"/>
+          </w:tcPr>
+          <w:p>
+            <w:r>
+              <w:t>-2</w:t>
+            </w:r>
+          </w:p>
         </w:tc>
       </w:tr>
       <w:tr>
@@ -650,49 +801,89 @@
           <w:tcPr>
             <w:tcW w:w="720" w:type="dxa"/>
           </w:tcPr>
-          <w:p/>
-        </w:tc>
-        <w:tc>
-          <w:tcPr>
-            <w:tcW w:w="720" w:type="dxa"/>
-          </w:tcPr>
-          <w:p/>
-        </w:tc>
-        <w:tc>
-          <w:tcPr>
-            <w:tcW w:w="720" w:type="dxa"/>
-          </w:tcPr>
-          <w:p/>
-        </w:tc>
-        <w:tc>
-          <w:tcPr>
-            <w:tcW w:w="720" w:type="dxa"/>
-          </w:tcPr>
-          <w:p/>
-        </w:tc>
-        <w:tc>
-          <w:tcPr>
-            <w:tcW w:w="720" w:type="dxa"/>
-          </w:tcPr>
-          <w:p/>
-        </w:tc>
-        <w:tc>
-          <w:tcPr>
-            <w:tcW w:w="720" w:type="dxa"/>
-          </w:tcPr>
-          <w:p/>
-        </w:tc>
-        <w:tc>
-          <w:tcPr>
-            <w:tcW w:w="720" w:type="dxa"/>
-          </w:tcPr>
-          <w:p/>
-        </w:tc>
-        <w:tc>
-          <w:tcPr>
-            <w:tcW w:w="720" w:type="dxa"/>
-          </w:tcPr>
-          <w:p/>
+          <w:p>
+            <w:r>
+              <w:t>C</w:t>
+            </w:r>
+          </w:p>
+        </w:tc>
+        <w:tc>
+          <w:tcPr>
+            <w:tcW w:w="720" w:type="dxa"/>
+          </w:tcPr>
+          <w:p>
+            <w:r>
+              <w:t>-3</w:t>
+            </w:r>
+          </w:p>
+        </w:tc>
+        <w:tc>
+          <w:tcPr>
+            <w:tcW w:w="720" w:type="dxa"/>
+          </w:tcPr>
+          <w:p>
+            <w:r>
+              <w:t>-3</w:t>
+            </w:r>
+          </w:p>
+        </w:tc>
+        <w:tc>
+          <w:tcPr>
+            <w:tcW w:w="720" w:type="dxa"/>
+          </w:tcPr>
+          <w:p>
+            <w:r>
+              <w:t>-3</w:t>
+            </w:r>
+          </w:p>
+        </w:tc>
+        <w:tc>
+          <w:tcPr>
+            <w:tcW w:w="720" w:type="dxa"/>
+          </w:tcPr>
+          <w:p>
+            <w:r>
+              <w:t>-3</w:t>
+            </w:r>
+          </w:p>
+        </w:tc>
+        <w:tc>
+          <w:tcPr>
+            <w:tcW w:w="720" w:type="dxa"/>
+          </w:tcPr>
+          <w:p>
+            <w:pPr>
+              <w:rPr>
+                <w:color w:val="FF0000"/>
+              </w:rPr>
+            </w:pPr>
+            <w:r>
+              <w:rPr>
+                <w:color w:val="FF0000"/>
+              </w:rPr>
+              <w:t>-1</w:t>
+            </w:r>
+          </w:p>
+        </w:tc>
+        <w:tc>
+          <w:tcPr>
+            <w:tcW w:w="720" w:type="dxa"/>
+          </w:tcPr>
+          <w:p>
+            <w:r>
+              <w:t>-1</w:t>
+            </w:r>
+          </w:p>
+        </w:tc>
+        <w:tc>
+          <w:tcPr>
+            <w:tcW w:w="720" w:type="dxa"/>
+          </w:tcPr>
+          <w:p>
+            <w:r>
+              <w:t>-2</w:t>
+            </w:r>
+          </w:p>
         </w:tc>
       </w:tr>
       <w:tr>
@@ -703,49 +894,84 @@
           <w:tcPr>
             <w:tcW w:w="720" w:type="dxa"/>
           </w:tcPr>
-          <w:p/>
-        </w:tc>
-        <w:tc>
-          <w:tcPr>
-            <w:tcW w:w="720" w:type="dxa"/>
-          </w:tcPr>
-          <w:p/>
-        </w:tc>
-        <w:tc>
-          <w:tcPr>
-            <w:tcW w:w="720" w:type="dxa"/>
-          </w:tcPr>
-          <w:p/>
-        </w:tc>
-        <w:tc>
-          <w:tcPr>
-            <w:tcW w:w="720" w:type="dxa"/>
-          </w:tcPr>
-          <w:p/>
-        </w:tc>
-        <w:tc>
-          <w:tcPr>
-            <w:tcW w:w="720" w:type="dxa"/>
-          </w:tcPr>
-          <w:p/>
-        </w:tc>
-        <w:tc>
-          <w:tcPr>
-            <w:tcW w:w="720" w:type="dxa"/>
-          </w:tcPr>
-          <w:p/>
-        </w:tc>
-        <w:tc>
-          <w:tcPr>
-            <w:tcW w:w="720" w:type="dxa"/>
-          </w:tcPr>
-          <w:p/>
-        </w:tc>
-        <w:tc>
-          <w:tcPr>
-            <w:tcW w:w="720" w:type="dxa"/>
-          </w:tcPr>
-          <w:p/>
+          <w:p>
+            <w:r>
+              <w:t>C</w:t>
+            </w:r>
+          </w:p>
+        </w:tc>
+        <w:tc>
+          <w:tcPr>
+            <w:tcW w:w="720" w:type="dxa"/>
+          </w:tcPr>
+          <w:p>
+            <w:r>
+              <w:t>-4</w:t>
+            </w:r>
+          </w:p>
+        </w:tc>
+        <w:tc>
+          <w:tcPr>
+            <w:tcW w:w="720" w:type="dxa"/>
+          </w:tcPr>
+          <w:p>
+            <w:r>
+              <w:t>-4</w:t>
+            </w:r>
+          </w:p>
+        </w:tc>
+        <w:tc>
+          <w:tcPr>
+            <w:tcW w:w="720" w:type="dxa"/>
+          </w:tcPr>
+          <w:p>
+            <w:r>
+              <w:t>-4</w:t>
+            </w:r>
+          </w:p>
+        </w:tc>
+        <w:tc>
+          <w:tcPr>
+            <w:tcW w:w="720" w:type="dxa"/>
+          </w:tcPr>
+          <w:p>
+            <w:r>
+              <w:t>-4</w:t>
+            </w:r>
+          </w:p>
+        </w:tc>
+        <w:tc>
+          <w:tcPr>
+            <w:tcW w:w="720" w:type="dxa"/>
+          </w:tcPr>
+          <w:p>
+            <w:r>
+              <w:rPr>
+                <w:color w:val="FF0000"/>
+              </w:rPr>
+              <w:t>-2</w:t>
+            </w:r>
+          </w:p>
+        </w:tc>
+        <w:tc>
+          <w:tcPr>
+            <w:tcW w:w="720" w:type="dxa"/>
+          </w:tcPr>
+          <w:p>
+            <w:r>
+              <w:t>-2</w:t>
+            </w:r>
+          </w:p>
+        </w:tc>
+        <w:tc>
+          <w:tcPr>
+            <w:tcW w:w="720" w:type="dxa"/>
+          </w:tcPr>
+          <w:p>
+            <w:r>
+              <w:t>-2</w:t>
+            </w:r>
+          </w:p>
         </w:tc>
       </w:tr>
       <w:tr>
@@ -756,49 +982,84 @@
           <w:tcPr>
             <w:tcW w:w="720" w:type="dxa"/>
           </w:tcPr>
-          <w:p/>
-        </w:tc>
-        <w:tc>
-          <w:tcPr>
-            <w:tcW w:w="720" w:type="dxa"/>
-          </w:tcPr>
-          <w:p/>
-        </w:tc>
-        <w:tc>
-          <w:tcPr>
-            <w:tcW w:w="720" w:type="dxa"/>
-          </w:tcPr>
-          <w:p/>
-        </w:tc>
-        <w:tc>
-          <w:tcPr>
-            <w:tcW w:w="720" w:type="dxa"/>
-          </w:tcPr>
-          <w:p/>
-        </w:tc>
-        <w:tc>
-          <w:tcPr>
-            <w:tcW w:w="720" w:type="dxa"/>
-          </w:tcPr>
-          <w:p/>
-        </w:tc>
-        <w:tc>
-          <w:tcPr>
-            <w:tcW w:w="720" w:type="dxa"/>
-          </w:tcPr>
-          <w:p/>
-        </w:tc>
-        <w:tc>
-          <w:tcPr>
-            <w:tcW w:w="720" w:type="dxa"/>
-          </w:tcPr>
-          <w:p/>
-        </w:tc>
-        <w:tc>
-          <w:tcPr>
-            <w:tcW w:w="720" w:type="dxa"/>
-          </w:tcPr>
-          <w:p/>
+          <w:p>
+            <w:r>
+              <w:t>G</w:t>
+            </w:r>
+          </w:p>
+        </w:tc>
+        <w:tc>
+          <w:tcPr>
+            <w:tcW w:w="720" w:type="dxa"/>
+          </w:tcPr>
+          <w:p>
+            <w:r>
+              <w:t>-5</w:t>
+            </w:r>
+          </w:p>
+        </w:tc>
+        <w:tc>
+          <w:tcPr>
+            <w:tcW w:w="720" w:type="dxa"/>
+          </w:tcPr>
+          <w:p>
+            <w:r>
+              <w:t>-5</w:t>
+            </w:r>
+          </w:p>
+        </w:tc>
+        <w:tc>
+          <w:tcPr>
+            <w:tcW w:w="720" w:type="dxa"/>
+          </w:tcPr>
+          <w:p>
+            <w:r>
+              <w:t>-5</w:t>
+            </w:r>
+          </w:p>
+        </w:tc>
+        <w:tc>
+          <w:tcPr>
+            <w:tcW w:w="720" w:type="dxa"/>
+          </w:tcPr>
+          <w:p>
+            <w:r>
+              <w:t>-3</w:t>
+            </w:r>
+          </w:p>
+        </w:tc>
+        <w:tc>
+          <w:tcPr>
+            <w:tcW w:w="720" w:type="dxa"/>
+          </w:tcPr>
+          <w:p>
+            <w:r>
+              <w:t>-3</w:t>
+            </w:r>
+          </w:p>
+        </w:tc>
+        <w:tc>
+          <w:tcPr>
+            <w:tcW w:w="720" w:type="dxa"/>
+          </w:tcPr>
+          <w:p>
+            <w:r>
+              <w:rPr>
+                <w:color w:val="FF0000"/>
+              </w:rPr>
+              <w:t>-1</w:t>
+            </w:r>
+          </w:p>
+        </w:tc>
+        <w:tc>
+          <w:tcPr>
+            <w:tcW w:w="720" w:type="dxa"/>
+          </w:tcPr>
+          <w:p>
+            <w:r>
+              <w:t>-2</w:t>
+            </w:r>
+          </w:p>
         </w:tc>
       </w:tr>
       <w:tr>
@@ -809,49 +1070,89 @@
           <w:tcPr>
             <w:tcW w:w="720" w:type="dxa"/>
           </w:tcPr>
-          <w:p/>
-        </w:tc>
-        <w:tc>
-          <w:tcPr>
-            <w:tcW w:w="720" w:type="dxa"/>
-          </w:tcPr>
-          <w:p/>
-        </w:tc>
-        <w:tc>
-          <w:tcPr>
-            <w:tcW w:w="720" w:type="dxa"/>
-          </w:tcPr>
-          <w:p/>
-        </w:tc>
-        <w:tc>
-          <w:tcPr>
-            <w:tcW w:w="720" w:type="dxa"/>
-          </w:tcPr>
-          <w:p/>
-        </w:tc>
-        <w:tc>
-          <w:tcPr>
-            <w:tcW w:w="720" w:type="dxa"/>
-          </w:tcPr>
-          <w:p/>
-        </w:tc>
-        <w:tc>
-          <w:tcPr>
-            <w:tcW w:w="720" w:type="dxa"/>
-          </w:tcPr>
-          <w:p/>
-        </w:tc>
-        <w:tc>
-          <w:tcPr>
-            <w:tcW w:w="720" w:type="dxa"/>
-          </w:tcPr>
-          <w:p/>
-        </w:tc>
-        <w:tc>
-          <w:tcPr>
-            <w:tcW w:w="720" w:type="dxa"/>
-          </w:tcPr>
-          <w:p/>
+          <w:p>
+            <w:r>
+              <w:t>T</w:t>
+            </w:r>
+          </w:p>
+        </w:tc>
+        <w:tc>
+          <w:tcPr>
+            <w:tcW w:w="720" w:type="dxa"/>
+          </w:tcPr>
+          <w:p>
+            <w:r>
+              <w:t>-6</w:t>
+            </w:r>
+          </w:p>
+        </w:tc>
+        <w:tc>
+          <w:tcPr>
+            <w:tcW w:w="720" w:type="dxa"/>
+          </w:tcPr>
+          <w:p>
+            <w:r>
+              <w:t>-6</w:t>
+            </w:r>
+          </w:p>
+        </w:tc>
+        <w:tc>
+          <w:tcPr>
+            <w:tcW w:w="720" w:type="dxa"/>
+          </w:tcPr>
+          <w:p>
+            <w:r>
+              <w:t>-4</w:t>
+            </w:r>
+          </w:p>
+        </w:tc>
+        <w:tc>
+          <w:tcPr>
+            <w:tcW w:w="720" w:type="dxa"/>
+          </w:tcPr>
+          <w:p>
+            <w:r>
+              <w:t>-4</w:t>
+            </w:r>
+          </w:p>
+        </w:tc>
+        <w:tc>
+          <w:tcPr>
+            <w:tcW w:w="720" w:type="dxa"/>
+          </w:tcPr>
+          <w:p>
+            <w:r>
+              <w:t>-4</w:t>
+            </w:r>
+          </w:p>
+        </w:tc>
+        <w:tc>
+          <w:tcPr>
+            <w:tcW w:w="720" w:type="dxa"/>
+          </w:tcPr>
+          <w:p>
+            <w:r>
+              <w:t>-2</w:t>
+            </w:r>
+          </w:p>
+        </w:tc>
+        <w:tc>
+          <w:tcPr>
+            <w:tcW w:w="720" w:type="dxa"/>
+          </w:tcPr>
+          <w:p>
+            <w:pPr>
+              <w:rPr>
+                <w:color w:val="FF0000"/>
+              </w:rPr>
+            </w:pPr>
+            <w:r>
+              <w:rPr>
+                <w:color w:val="FF0000"/>
+              </w:rPr>
+              <w:t>0</w:t>
+            </w:r>
+          </w:p>
         </w:tc>
       </w:tr>
     </w:tbl>
@@ -887,15 +1188,14 @@
     </w:p>
     <w:sectPr>
       <w:pgSz w:w="12240" w:h="15840"/>
-      <w:pgMar w:top="1440" w:right="1800" w:bottom="1440" w:left="1800" w:header="720" w:footer="720" w:gutter="0"/>
-      <w:cols w:space="720"/>
+      <w:pgMar w:top="1440" w:right="1800" w:bottom="1440" w:left="1800" w:gutter="0"/>
     </w:sectPr>
   </w:body>
 </w:document>
 </file>
 
 <file path=word/numbering.xml><?xml version="1.0" encoding="utf-8"?>
-<w:numbering xmlns:wpc="http://schemas.microsoft.com/office/word/2010/wordprocessingCanvas" xmlns:mo="http://schemas.microsoft.com/office/mac/office/2008/main" xmlns:mc="http://schemas.openxmlformats.org/markup-compatibility/2006" xmlns:mv="urn:schemas-microsoft-com:mac:vml" xmlns:o="urn:schemas-microsoft-com:office:office" xmlns:r="http://schemas.openxmlformats.org/officeDocument/2006/relationships" xmlns:m="http://schemas.openxmlformats.org/officeDocument/2006/math" xmlns:v="urn:schemas-microsoft-com:vml" xmlns:wp14="http://schemas.microsoft.com/office/word/2010/wordprocessingDrawing" xmlns:wp="http://schemas.openxmlformats.org/drawingml/2006/wordprocessingDrawing" xmlns:w10="urn:schemas-microsoft-com:office:word" xmlns:w="http://schemas.openxmlformats.org/wordprocessingml/2006/main" xmlns:w14="http://schemas.microsoft.com/office/word/2010/wordml" xmlns:wpg="http://schemas.microsoft.com/office/word/2010/wordprocessingGroup" xmlns:wpi="http://schemas.microsoft.com/office/word/2010/wordprocessingInk" xmlns:wne="http://schemas.microsoft.com/office/word/2006/wordml" xmlns:wps="http://schemas.microsoft.com/office/word/2010/wordprocessingShape" mc:Ignorable="w14 wp14">
+<w:numbering xmlns:mo="http://schemas.microsoft.com/office/mac/office/2008/main" xmlns:ve="http://schemas.openxmlformats.org/markup-compatibility/2006" xmlns:mv="urn:schemas-microsoft-com:mac:vml" xmlns:o="urn:schemas-microsoft-com:office:office" xmlns:r="http://schemas.openxmlformats.org/officeDocument/2006/relationships" xmlns:m="http://schemas.openxmlformats.org/officeDocument/2006/math" xmlns:v="urn:schemas-microsoft-com:vml" xmlns:wp="http://schemas.openxmlformats.org/drawingml/2006/wordprocessingDrawing" xmlns:w10="urn:schemas-microsoft-com:office:word" xmlns:w="http://schemas.openxmlformats.org/wordprocessingml/2006/main" xmlns:wne="http://schemas.microsoft.com/office/word/2006/wordml">
   <w:abstractNum w:abstractNumId="0">
     <w:nsid w:val="5FE820F0"/>
     <w:multiLevelType w:val="hybridMultilevel"/>
@@ -1016,7 +1316,7 @@
 </file>
 
 <file path=word/styles.xml><?xml version="1.0" encoding="utf-8"?>
-<w:styles xmlns:mc="http://schemas.openxmlformats.org/markup-compatibility/2006" xmlns:r="http://schemas.openxmlformats.org/officeDocument/2006/relationships" xmlns:w="http://schemas.openxmlformats.org/wordprocessingml/2006/main" xmlns:w14="http://schemas.microsoft.com/office/word/2010/wordml" mc:Ignorable="w14">
+<w:styles xmlns:r="http://schemas.openxmlformats.org/officeDocument/2006/relationships" xmlns:w="http://schemas.openxmlformats.org/wordprocessingml/2006/main">
   <w:docDefaults>
     <w:rPrDefault>
       <w:rPr>
@@ -1170,18 +1470,18 @@
   <w:style w:type="paragraph" w:default="1" w:styleId="Normal">
     <w:name w:val="Normal"/>
     <w:qFormat/>
+    <w:rsid w:val="00AD291C"/>
   </w:style>
   <w:style w:type="character" w:default="1" w:styleId="DefaultParagraphFont">
     <w:name w:val="Default Paragraph Font"/>
-    <w:uiPriority w:val="1"/>
     <w:semiHidden/>
     <w:unhideWhenUsed/>
   </w:style>
   <w:style w:type="table" w:default="1" w:styleId="TableNormal">
     <w:name w:val="Normal Table"/>
-    <w:uiPriority w:val="99"/>
     <w:semiHidden/>
     <w:unhideWhenUsed/>
+    <w:qFormat/>
     <w:tblPr>
       <w:tblInd w:w="0" w:type="dxa"/>
       <w:tblCellMar>
@@ -1194,7 +1494,6 @@
   </w:style>
   <w:style w:type="numbering" w:default="1" w:styleId="NoList">
     <w:name w:val="No List"/>
-    <w:uiPriority w:val="99"/>
     <w:semiHidden/>
     <w:unhideWhenUsed/>
   </w:style>
@@ -1788,7 +2087,7 @@
 </file>
 
 <file path=customXml/itemProps1.xml><?xml version="1.0" encoding="utf-8"?>
-<ds:datastoreItem xmlns:ds="http://schemas.openxmlformats.org/officeDocument/2006/customXml" ds:itemID="{2712AA1A-DB43-1D40-B72C-6E5768477439}">
+<ds:datastoreItem xmlns:ds="http://schemas.openxmlformats.org/officeDocument/2006/customXml" ds:itemID="{85356E72-88B7-FC4F-BBAA-CC813251769E}">
   <ds:schemaRefs>
     <ds:schemaRef ds:uri="http://schemas.openxmlformats.org/officeDocument/2006/bibliography"/>
   </ds:schemaRefs>

</xml_diff>